<commit_message>
Update IDM - Indicador - Requerimientos mantenimiento preventivo V1.docx
</commit_message>
<xml_diff>
--- a/mapa_procesos/Mapa/gestiondetecnologiasdelainformacion/otros_documentos/indicadores/IDM - Indicador - Requerimientos mantenimiento preventivo V1.docx
+++ b/mapa_procesos/Mapa/gestiondetecnologiasdelainformacion/otros_documentos/indicadores/IDM - Indicador - Requerimientos mantenimiento preventivo V1.docx
@@ -5,7 +5,7 @@
     <w:tbl>
       <w:tblPr>
         <w:tblpPr w:leftFromText="141" w:rightFromText="141" w:vertAnchor="page" w:horzAnchor="margin" w:tblpY="2776"/>
-        <w:tblW w:w="17451" w:type="dxa"/>
+        <w:tblW w:w="17364" w:type="dxa"/>
         <w:tblCellMar>
           <w:left w:w="70" w:type="dxa"/>
           <w:right w:w="70" w:type="dxa"/>
@@ -18,7 +18,7 @@
         <w:gridCol w:w="2969"/>
         <w:gridCol w:w="2280"/>
         <w:gridCol w:w="2280"/>
-        <w:gridCol w:w="3811"/>
+        <w:gridCol w:w="3724"/>
       </w:tblGrid>
       <w:tr>
         <w:trPr>
@@ -85,6 +85,7 @@
               <w:spacing w:after="0" w:line="240" w:lineRule="auto"/>
               <w:rPr>
                 <w:rFonts w:ascii="Arial" w:eastAsia="Times New Roman" w:hAnsi="Arial" w:cs="Arial"/>
+                <w:b/>
                 <w:bCs/>
                 <w:lang w:eastAsia="es-CO"/>
               </w:rPr>
@@ -92,6 +93,7 @@
             <w:r>
               <w:rPr>
                 <w:rFonts w:ascii="Arial" w:eastAsia="Times New Roman" w:hAnsi="Arial" w:cs="Arial"/>
+                <w:b/>
                 <w:bCs/>
                 <w:lang w:eastAsia="es-CO"/>
               </w:rPr>
@@ -100,6 +102,7 @@
             <w:r>
               <w:rPr>
                 <w:rFonts w:ascii="Arial" w:eastAsia="Times New Roman" w:hAnsi="Arial" w:cs="Arial"/>
+                <w:b/>
                 <w:bCs/>
                 <w:lang w:eastAsia="es-CO"/>
               </w:rPr>
@@ -109,7 +112,7 @@
         </w:tc>
         <w:tc>
           <w:tcPr>
-            <w:tcW w:w="3811" w:type="dxa"/>
+            <w:tcW w:w="3724" w:type="dxa"/>
             <w:tcBorders>
               <w:top w:val="single" w:sz="4" w:space="0" w:color="auto"/>
               <w:left w:val="nil"/>
@@ -205,7 +208,7 @@
         </w:tc>
         <w:tc>
           <w:tcPr>
-            <w:tcW w:w="3811" w:type="dxa"/>
+            <w:tcW w:w="3724" w:type="dxa"/>
             <w:tcBorders>
               <w:top w:val="single" w:sz="4" w:space="0" w:color="auto"/>
               <w:left w:val="nil"/>
@@ -280,7 +283,7 @@
         </w:tc>
         <w:tc>
           <w:tcPr>
-            <w:tcW w:w="15271" w:type="dxa"/>
+            <w:tcW w:w="15184" w:type="dxa"/>
             <w:gridSpan w:val="5"/>
             <w:tcBorders>
               <w:top w:val="single" w:sz="4" w:space="0" w:color="auto"/>
@@ -399,16 +402,7 @@
                 <w:rFonts w:ascii="Arial" w:eastAsia="Times New Roman" w:hAnsi="Arial" w:cs="Arial"/>
                 <w:lang w:eastAsia="es-CO"/>
               </w:rPr>
-              <w:t>Numero de mantenimientos</w:t>
-            </w:r>
-            <w:bookmarkStart w:id="1" w:name="_GoBack"/>
-            <w:bookmarkEnd w:id="1"/>
-            <w:r>
-              <w:rPr>
-                <w:rFonts w:ascii="Arial" w:eastAsia="Times New Roman" w:hAnsi="Arial" w:cs="Arial"/>
-                <w:lang w:eastAsia="es-CO"/>
-              </w:rPr>
-              <w:t xml:space="preserve"> realizados</w:t>
+              <w:t>Numero de mantenimientos realizados</w:t>
             </w:r>
           </w:p>
         </w:tc>
@@ -488,7 +482,7 @@
         </w:tc>
         <w:tc>
           <w:tcPr>
-            <w:tcW w:w="6091" w:type="dxa"/>
+            <w:tcW w:w="6004" w:type="dxa"/>
             <w:gridSpan w:val="2"/>
             <w:tcBorders>
               <w:top w:val="single" w:sz="4" w:space="0" w:color="auto"/>
@@ -570,7 +564,7 @@
               <w:bottom w:val="single" w:sz="4" w:space="0" w:color="auto"/>
               <w:right w:val="single" w:sz="4" w:space="0" w:color="000000"/>
             </w:tcBorders>
-            <w:shd w:val="clear" w:color="auto" w:fill="auto"/>
+            <w:shd w:val="clear" w:color="auto" w:fill="EAF1DD" w:themeFill="accent3" w:themeFillTint="33"/>
             <w:vAlign w:val="center"/>
             <w:hideMark/>
           </w:tcPr>
@@ -588,6 +582,13 @@
                 <w:lang w:eastAsia="es-CO"/>
               </w:rPr>
               <w:t>Correos electrónicos – Formato físico – Formato virtual</w:t>
+            </w:r>
+            <w:r>
+              <w:rPr>
+                <w:rFonts w:ascii="Arial" w:eastAsia="Times New Roman" w:hAnsi="Arial" w:cs="Arial"/>
+                <w:lang w:eastAsia="es-CO"/>
+              </w:rPr>
+              <w:t xml:space="preserve"> – Aplicativo mesa de ayuda TIC (GLPI)</w:t>
             </w:r>
           </w:p>
         </w:tc>
@@ -631,7 +632,7 @@
         </w:tc>
         <w:tc>
           <w:tcPr>
-            <w:tcW w:w="6091" w:type="dxa"/>
+            <w:tcW w:w="6004" w:type="dxa"/>
             <w:gridSpan w:val="2"/>
             <w:tcBorders>
               <w:top w:val="single" w:sz="4" w:space="0" w:color="auto"/>
@@ -639,7 +640,7 @@
               <w:bottom w:val="single" w:sz="4" w:space="0" w:color="auto"/>
               <w:right w:val="single" w:sz="8" w:space="0" w:color="000000"/>
             </w:tcBorders>
-            <w:shd w:val="clear" w:color="auto" w:fill="auto"/>
+            <w:shd w:val="clear" w:color="auto" w:fill="EAF1DD" w:themeFill="accent3" w:themeFillTint="33"/>
             <w:vAlign w:val="center"/>
             <w:hideMark/>
           </w:tcPr>
@@ -656,7 +657,7 @@
                 <w:rFonts w:ascii="Arial" w:eastAsia="Times New Roman" w:hAnsi="Arial" w:cs="Arial"/>
                 <w:lang w:eastAsia="es-CO"/>
               </w:rPr>
-              <w:t>Semestral</w:t>
+              <w:t>Anual</w:t>
             </w:r>
           </w:p>
         </w:tc>
@@ -781,7 +782,7 @@
         </w:tc>
         <w:tc>
           <w:tcPr>
-            <w:tcW w:w="6091" w:type="dxa"/>
+            <w:tcW w:w="6004" w:type="dxa"/>
             <w:gridSpan w:val="2"/>
             <w:tcBorders>
               <w:top w:val="single" w:sz="4" w:space="0" w:color="auto"/>
@@ -930,7 +931,7 @@
         </w:tc>
         <w:tc>
           <w:tcPr>
-            <w:tcW w:w="6091" w:type="dxa"/>
+            <w:tcW w:w="6004" w:type="dxa"/>
             <w:gridSpan w:val="2"/>
             <w:tcBorders>
               <w:top w:val="single" w:sz="4" w:space="0" w:color="auto"/>
@@ -981,6 +982,18 @@
       </w:tr>
     </w:tbl>
     <w:p/>
+    <w:p/>
+    <w:p/>
+    <w:p>
+      <w:pPr>
+        <w:jc w:val="right"/>
+      </w:pPr>
+      <w:r>
+        <w:t>Fecha de actualización, noviembre 19 de 2021</w:t>
+      </w:r>
+      <w:bookmarkStart w:id="1" w:name="_GoBack"/>
+      <w:bookmarkEnd w:id="1"/>
+    </w:p>
     <w:sectPr>
       <w:headerReference w:type="default" r:id="rId7"/>
       <w:pgSz w:w="20163" w:h="12242" w:orient="landscape" w:code="5"/>
@@ -1149,7 +1162,7 @@
             <w:rPr>
               <w:rFonts w:ascii="Arial" w:hAnsi="Arial" w:cs="Arial"/>
               <w:noProof/>
-              <w:lang w:val="es-ES" w:eastAsia="es-ES"/>
+              <w:lang w:eastAsia="es-CO"/>
             </w:rPr>
             <w:drawing>
               <wp:inline distT="0" distB="0" distL="0" distR="0" wp14:anchorId="3A8B1489" wp14:editId="049F9F78">
@@ -1474,7 +1487,16 @@
               <w:sz w:val="20"/>
               <w:szCs w:val="20"/>
             </w:rPr>
-            <w:t>1.0</w:t>
+            <w:t>1</w:t>
+          </w:r>
+          <w:r>
+            <w:rPr>
+              <w:rFonts w:ascii="Arial" w:hAnsi="Arial" w:cs="Arial"/>
+              <w:color w:val="595959"/>
+              <w:sz w:val="20"/>
+              <w:szCs w:val="20"/>
+            </w:rPr>
+            <w:t>.0</w:t>
           </w:r>
         </w:p>
       </w:tc>
@@ -1511,7 +1533,7 @@
         <w:noProof/>
         <w:sz w:val="18"/>
         <w:szCs w:val="18"/>
-        <w:lang w:val="es-ES" w:eastAsia="es-ES"/>
+        <w:lang w:eastAsia="es-CO"/>
       </w:rPr>
       <mc:AlternateContent>
         <mc:Choice Requires="wps">
@@ -1579,7 +1601,7 @@
         </mc:Choice>
         <mc:Fallback>
           <w:pict>
-            <v:line w14:anchorId="68CBB103" id="2 Conector recto" o:spid="_x0000_s1026" style="position:absolute;z-index:251659264;visibility:visible;mso-wrap-style:square;mso-width-percent:0;mso-height-percent:0;mso-wrap-distance-left:9pt;mso-wrap-distance-top:0;mso-wrap-distance-right:9pt;mso-wrap-distance-bottom:0;mso-position-horizontal:absolute;mso-position-horizontal-relative:text;mso-position-vertical:absolute;mso-position-vertical-relative:text;mso-width-percent:0;mso-height-percent:0;mso-width-relative:margin;mso-height-relative:margin" from="-7.3pt,.2pt" to="872.6pt,.2pt" o:gfxdata="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" strokecolor="gray [1629]" strokeweight="1pt">
+            <v:line w14:anchorId="7D977911" id="2 Conector recto" o:spid="_x0000_s1026" style="position:absolute;z-index:251659264;visibility:visible;mso-wrap-style:square;mso-width-percent:0;mso-height-percent:0;mso-wrap-distance-left:9pt;mso-wrap-distance-top:0;mso-wrap-distance-right:9pt;mso-wrap-distance-bottom:0;mso-position-horizontal:absolute;mso-position-horizontal-relative:text;mso-position-vertical:absolute;mso-position-vertical-relative:text;mso-width-percent:0;mso-height-percent:0;mso-width-relative:margin;mso-height-relative:margin" from="-7.3pt,.2pt" to="872.6pt,.2pt" o:gfxdata="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" strokecolor="gray [1629]" strokeweight="1pt">
               <v:shadow on="t" color="black" opacity="24903f" origin=",.5" offset="0,.55556mm"/>
             </v:line>
           </w:pict>

</xml_diff>